<commit_message>
Criação do banco de dados
</commit_message>
<xml_diff>
--- a/ProjetoRotisserie/src/main/resources/Documentação Sistema Rotisserie/RequisitosFuncionais.docx
+++ b/ProjetoRotisserie/src/main/resources/Documentação Sistema Rotisserie/RequisitosFuncionais.docx
@@ -546,7 +546,7 @@
               <w:jc w:val="both"/>
             </w:pPr>
             <w:r>
-              <w:t>Lista de misturas</w:t>
+              <w:t>Detalhes</w:t>
             </w:r>
           </w:p>
           <w:p>
@@ -559,20 +559,7 @@
               <w:jc w:val="both"/>
             </w:pPr>
             <w:r>
-              <w:t>Lista de guarnições</w:t>
-            </w:r>
-          </w:p>
-          <w:p>
-            <w:pPr>
-              <w:pStyle w:val="PargrafodaLista"/>
-              <w:numPr>
-                <w:ilvl w:val="0"/>
-                <w:numId w:val="3"/>
-              </w:numPr>
-              <w:jc w:val="both"/>
-            </w:pPr>
-            <w:r>
-              <w:t>Salada</w:t>
+              <w:t>Observação</w:t>
             </w:r>
           </w:p>
         </w:tc>
@@ -936,32 +923,6 @@
             </w:pPr>
             <w:r>
               <w:t>Mensalista</w:t>
-            </w:r>
-          </w:p>
-          <w:p>
-            <w:pPr>
-              <w:pStyle w:val="PargrafodaLista"/>
-              <w:numPr>
-                <w:ilvl w:val="0"/>
-                <w:numId w:val="2"/>
-              </w:numPr>
-              <w:jc w:val="both"/>
-            </w:pPr>
-            <w:r>
-              <w:t>Marmitas do pedido</w:t>
-            </w:r>
-          </w:p>
-          <w:p>
-            <w:pPr>
-              <w:pStyle w:val="PargrafodaLista"/>
-              <w:numPr>
-                <w:ilvl w:val="0"/>
-                <w:numId w:val="2"/>
-              </w:numPr>
-              <w:jc w:val="both"/>
-            </w:pPr>
-            <w:r>
-              <w:t>Produtos do pedido</w:t>
             </w:r>
           </w:p>
           <w:p>
@@ -1050,13 +1011,7 @@
               <w:jc w:val="both"/>
             </w:pPr>
             <w:r>
-              <w:t>Endereço(Rua, Av</w:t>
-            </w:r>
-            <w:r>
-              <w:t>enida</w:t>
-            </w:r>
-            <w:r>
-              <w:t>, Número, Bairro)</w:t>
+              <w:t>Endereço</w:t>
             </w:r>
           </w:p>
           <w:p>
@@ -1069,7 +1024,7 @@
               <w:jc w:val="both"/>
             </w:pPr>
             <w:r>
-              <w:t>Motoboy</w:t>
+              <w:t>Bairro</w:t>
             </w:r>
           </w:p>
           <w:p>
@@ -1082,7 +1037,7 @@
               <w:jc w:val="both"/>
             </w:pPr>
             <w:r>
-              <w:t>Horário do pedido</w:t>
+              <w:t>Motoboy</w:t>
             </w:r>
           </w:p>
           <w:p>
@@ -1095,6 +1050,19 @@
               <w:jc w:val="both"/>
             </w:pPr>
             <w:r>
+              <w:t>Horário do pedido</w:t>
+            </w:r>
+          </w:p>
+          <w:p>
+            <w:pPr>
+              <w:pStyle w:val="PargrafodaLista"/>
+              <w:numPr>
+                <w:ilvl w:val="0"/>
+                <w:numId w:val="2"/>
+              </w:numPr>
+              <w:jc w:val="both"/>
+            </w:pPr>
+            <w:r>
               <w:t>Data do Pedido</w:t>
             </w:r>
           </w:p>
@@ -1420,6 +1388,19 @@
               <w:t>Valor</w:t>
             </w:r>
           </w:p>
+          <w:p>
+            <w:pPr>
+              <w:pStyle w:val="PargrafodaLista"/>
+              <w:numPr>
+                <w:ilvl w:val="0"/>
+                <w:numId w:val="7"/>
+              </w:numPr>
+              <w:jc w:val="both"/>
+            </w:pPr>
+            <w:r>
+              <w:t>Status</w:t>
+            </w:r>
+          </w:p>
         </w:tc>
       </w:tr>
       <w:tr>
@@ -1521,7 +1502,7 @@
               <w:jc w:val="both"/>
             </w:pPr>
             <w:r>
-              <w:t>Através da janela de pedidos realizados o usuário poderá selecionar um pedido para realizar o cancelamento ou alteração dele, se possuir o código de verificação.</w:t>
+              <w:t>Através da janela de pedidos realizados o usuário poderá selecionar um pedido para realizar o cancelamento, se possuir o código de verificação.</w:t>
             </w:r>
           </w:p>
         </w:tc>
@@ -1650,6 +1631,19 @@
               <w:t>Valor da diária</w:t>
             </w:r>
           </w:p>
+          <w:p>
+            <w:pPr>
+              <w:pStyle w:val="PargrafodaLista"/>
+              <w:numPr>
+                <w:ilvl w:val="0"/>
+                <w:numId w:val="5"/>
+              </w:numPr>
+              <w:jc w:val="both"/>
+            </w:pPr>
+            <w:r>
+              <w:t>Status</w:t>
+            </w:r>
+          </w:p>
         </w:tc>
       </w:tr>
       <w:tr>
@@ -1882,6 +1876,19 @@
               <w:t>Valor de entrega</w:t>
             </w:r>
           </w:p>
+          <w:p>
+            <w:pPr>
+              <w:pStyle w:val="PargrafodaLista"/>
+              <w:numPr>
+                <w:ilvl w:val="0"/>
+                <w:numId w:val="6"/>
+              </w:numPr>
+              <w:jc w:val="both"/>
+            </w:pPr>
+            <w:r>
+              <w:t>Status</w:t>
+            </w:r>
+          </w:p>
         </w:tc>
       </w:tr>
       <w:tr>
@@ -2134,13 +2141,33 @@
               <w:jc w:val="both"/>
             </w:pPr>
             <w:r>
-              <w:t>Endereço(Rua, Av</w:t>
-            </w:r>
-            <w:r>
-              <w:t>enida</w:t>
-            </w:r>
-            <w:r>
-              <w:t>, Número, Bairro)</w:t>
+              <w:t>Endereço</w:t>
+            </w:r>
+          </w:p>
+          <w:p>
+            <w:pPr>
+              <w:pStyle w:val="PargrafodaLista"/>
+              <w:numPr>
+                <w:ilvl w:val="0"/>
+                <w:numId w:val="8"/>
+              </w:numPr>
+              <w:jc w:val="both"/>
+            </w:pPr>
+            <w:r>
+              <w:t>Bairro</w:t>
+            </w:r>
+          </w:p>
+          <w:p>
+            <w:pPr>
+              <w:pStyle w:val="PargrafodaLista"/>
+              <w:numPr>
+                <w:ilvl w:val="0"/>
+                <w:numId w:val="8"/>
+              </w:numPr>
+              <w:jc w:val="both"/>
+            </w:pPr>
+            <w:r>
+              <w:t>Status</w:t>
             </w:r>
           </w:p>
         </w:tc>
@@ -2159,6 +2186,7 @@
               <w:jc w:val="center"/>
             </w:pPr>
             <w:r>
+              <w:lastRenderedPageBreak/>
               <w:t>RF02</w:t>
             </w:r>
             <w:r>
@@ -2209,7 +2237,6 @@
               <w:jc w:val="center"/>
             </w:pPr>
             <w:r>
-              <w:lastRenderedPageBreak/>
               <w:t>RF0</w:t>
             </w:r>
             <w:r>
@@ -2294,7 +2321,7 @@
               <w:jc w:val="both"/>
             </w:pPr>
             <w:r>
-              <w:t>Deverá haver uma janela para manutenção de pedidos de cada mensalista, contendo todos os pedidos já realizados, podendo cancelar ou alterar pedidos com o código de verificação. Deverá conter um mecanismo de pesquisa com os seguintes critérios:</w:t>
+              <w:t>Deverá haver uma janela para manutenção de pedidos de cada mensalista, contendo todos os pedidos já realizados, podendo cancelar pedidos com o código de verificação. Deverá conter um mecanismo de pesquisa com os seguintes critérios:</w:t>
             </w:r>
           </w:p>
           <w:p>
@@ -2495,10 +2522,16 @@
               <w:t xml:space="preserve">Na janela de </w:t>
             </w:r>
             <w:r>
-              <w:t>cardápio o usuário poderá atualizar todo o cardápio ou apenas alguns itens.</w:t>
-            </w:r>
-            <w:r>
-              <w:t xml:space="preserve"> </w:t>
+              <w:t xml:space="preserve">cardápio o usuário poderá </w:t>
+            </w:r>
+            <w:r>
+              <w:t xml:space="preserve">definir </w:t>
+            </w:r>
+            <w:r>
+              <w:t xml:space="preserve">o cardápio </w:t>
+            </w:r>
+            <w:r>
+              <w:t>e itens disponíveis no dia</w:t>
             </w:r>
           </w:p>
         </w:tc>
@@ -2614,7 +2647,7 @@
               <w:jc w:val="both"/>
             </w:pPr>
             <w:r>
-              <w:t>Descrição</w:t>
+              <w:t>Pedido de referência</w:t>
             </w:r>
           </w:p>
           <w:p>
@@ -2627,7 +2660,33 @@
               <w:jc w:val="both"/>
             </w:pPr>
             <w:r>
+              <w:t>Descrição</w:t>
+            </w:r>
+          </w:p>
+          <w:p>
+            <w:pPr>
+              <w:pStyle w:val="PargrafodaLista"/>
+              <w:numPr>
+                <w:ilvl w:val="0"/>
+                <w:numId w:val="10"/>
+              </w:numPr>
+              <w:jc w:val="both"/>
+            </w:pPr>
+            <w:r>
               <w:t>Valor</w:t>
+            </w:r>
+          </w:p>
+          <w:p>
+            <w:pPr>
+              <w:pStyle w:val="PargrafodaLista"/>
+              <w:numPr>
+                <w:ilvl w:val="0"/>
+                <w:numId w:val="10"/>
+              </w:numPr>
+              <w:jc w:val="both"/>
+            </w:pPr>
+            <w:r>
+              <w:t>Status</w:t>
             </w:r>
           </w:p>
         </w:tc>
@@ -2752,6 +2811,7 @@
               <w:jc w:val="center"/>
             </w:pPr>
             <w:r>
+              <w:lastRenderedPageBreak/>
               <w:t>RF03</w:t>
             </w:r>
             <w:r>

</xml_diff>